<commit_message>
Added about 2 lines of descriptions to CRC
</commit_message>
<xml_diff>
--- a/CRC Cards.docx
+++ b/CRC Cards.docx
@@ -1,6 +1,6 @@
 
 <file path=word/document.xml><?xml version="1.0" encoding="utf-8"?>
-<w:document xmlns:wpc="http://schemas.microsoft.com/office/word/2010/wordprocessingCanvas" xmlns:mc="http://schemas.openxmlformats.org/markup-compatibility/2006" xmlns:o="urn:schemas-microsoft-com:office:office" xmlns:r="http://schemas.openxmlformats.org/officeDocument/2006/relationships" xmlns:m="http://schemas.openxmlformats.org/officeDocument/2006/math" xmlns:v="urn:schemas-microsoft-com:vml" xmlns:wp14="http://schemas.microsoft.com/office/word/2010/wordprocessingDrawing" xmlns:wp="http://schemas.openxmlformats.org/drawingml/2006/wordprocessingDrawing" xmlns:w10="urn:schemas-microsoft-com:office:word" xmlns:w="http://schemas.openxmlformats.org/wordprocessingml/2006/main" xmlns:w14="http://schemas.microsoft.com/office/word/2010/wordml" xmlns:w15="http://schemas.microsoft.com/office/word/2012/wordml" xmlns:wpg="http://schemas.microsoft.com/office/word/2010/wordprocessingGroup" xmlns:wpi="http://schemas.microsoft.com/office/word/2010/wordprocessingInk" xmlns:wne="http://schemas.microsoft.com/office/word/2006/wordml" xmlns:wps="http://schemas.microsoft.com/office/word/2010/wordprocessingShape" mc:Ignorable="w14 w15 wp14">
+<w:document xmlns:wpc="http://schemas.microsoft.com/office/word/2010/wordprocessingCanvas" xmlns:cx="http://schemas.microsoft.com/office/drawing/2014/chartex" xmlns:cx1="http://schemas.microsoft.com/office/drawing/2015/9/8/chartex" xmlns:cx2="http://schemas.microsoft.com/office/drawing/2015/10/21/chartex" xmlns:cx3="http://schemas.microsoft.com/office/drawing/2016/5/9/chartex" xmlns:cx4="http://schemas.microsoft.com/office/drawing/2016/5/10/chartex" xmlns:cx5="http://schemas.microsoft.com/office/drawing/2016/5/11/chartex" xmlns:mc="http://schemas.openxmlformats.org/markup-compatibility/2006" xmlns:o="urn:schemas-microsoft-com:office:office" xmlns:r="http://schemas.openxmlformats.org/officeDocument/2006/relationships" xmlns:m="http://schemas.openxmlformats.org/officeDocument/2006/math" xmlns:v="urn:schemas-microsoft-com:vml" xmlns:wp14="http://schemas.microsoft.com/office/word/2010/wordprocessingDrawing" xmlns:wp="http://schemas.openxmlformats.org/drawingml/2006/wordprocessingDrawing" xmlns:w10="urn:schemas-microsoft-com:office:word" xmlns:w="http://schemas.openxmlformats.org/wordprocessingml/2006/main" xmlns:w14="http://schemas.microsoft.com/office/word/2010/wordml" xmlns:w15="http://schemas.microsoft.com/office/word/2012/wordml" xmlns:w16se="http://schemas.microsoft.com/office/word/2015/wordml/symex" xmlns:wpg="http://schemas.microsoft.com/office/word/2010/wordprocessingGroup" xmlns:wpi="http://schemas.microsoft.com/office/word/2010/wordprocessingInk" xmlns:wne="http://schemas.microsoft.com/office/word/2006/wordml" xmlns:wps="http://schemas.microsoft.com/office/word/2010/wordprocessingShape" mc:Ignorable="w14 w15 w16se wp14">
   <w:body>
     <w:p>
       <w:pPr>
@@ -156,8 +156,6 @@
             <w:r>
               <w:t>Tells position manager which direction the user wishes to move to</w:t>
             </w:r>
-            <w:bookmarkStart w:id="0" w:name="_GoBack"/>
-            <w:bookmarkEnd w:id="0"/>
           </w:p>
           <w:p/>
         </w:tc>
@@ -336,10 +334,7 @@
           </w:tcPr>
           <w:p>
             <w:r>
-              <w:t>Cat (</w:t>
-            </w:r>
-            <w:r>
-              <w:t>inherits from Board objects)</w:t>
+              <w:t>Cat (inherits from Board objects)</w:t>
             </w:r>
           </w:p>
         </w:tc>
@@ -430,7 +425,16 @@
           <w:tcPr>
             <w:tcW w:w="4675" w:type="dxa"/>
           </w:tcPr>
-          <w:p/>
+          <w:p>
+            <w:r>
+              <w:t>Stores coordinates of a piece of cheese.</w:t>
+            </w:r>
+          </w:p>
+          <w:p>
+            <w:r>
+              <w:t>Disappears after found by the mouse</w:t>
+            </w:r>
+          </w:p>
         </w:tc>
         <w:tc>
           <w:tcPr>
@@ -458,7 +462,7 @@
           </w:tcPr>
           <w:p>
             <w:r>
-              <w:t>Wall</w:t>
+              <w:t>Maze</w:t>
             </w:r>
           </w:p>
         </w:tc>
@@ -478,7 +482,18 @@
           <w:tcPr>
             <w:tcW w:w="4675" w:type="dxa"/>
           </w:tcPr>
-          <w:p/>
+          <w:p>
+            <w:pPr>
+              <w:rPr>
+                <w:lang w:val="ru-RU"/>
+              </w:rPr>
+            </w:pPr>
+            <w:r>
+              <w:t>Generates and stores information on the maze.</w:t>
+            </w:r>
+            <w:bookmarkStart w:id="0" w:name="_GoBack"/>
+            <w:bookmarkEnd w:id="0"/>
+          </w:p>
         </w:tc>
         <w:tc>
           <w:tcPr>
@@ -500,7 +515,7 @@
 </file>
 
 <file path=word/styles.xml><?xml version="1.0" encoding="utf-8"?>
-<w:styles xmlns:mc="http://schemas.openxmlformats.org/markup-compatibility/2006" xmlns:r="http://schemas.openxmlformats.org/officeDocument/2006/relationships" xmlns:w="http://schemas.openxmlformats.org/wordprocessingml/2006/main" xmlns:w14="http://schemas.microsoft.com/office/word/2010/wordml" xmlns:w15="http://schemas.microsoft.com/office/word/2012/wordml" mc:Ignorable="w14 w15">
+<w:styles xmlns:mc="http://schemas.openxmlformats.org/markup-compatibility/2006" xmlns:r="http://schemas.openxmlformats.org/officeDocument/2006/relationships" xmlns:w="http://schemas.openxmlformats.org/wordprocessingml/2006/main" xmlns:w14="http://schemas.microsoft.com/office/word/2010/wordml" xmlns:w15="http://schemas.microsoft.com/office/word/2012/wordml" xmlns:w16se="http://schemas.microsoft.com/office/word/2015/wordml/symex" mc:Ignorable="w14 w15 w16se">
   <w:docDefaults>
     <w:rPrDefault>
       <w:rPr>
@@ -516,7 +531,7 @@
       </w:pPr>
     </w:pPrDefault>
   </w:docDefaults>
-  <w:latentStyles w:defLockedState="0" w:defUIPriority="99" w:defSemiHidden="0" w:defUnhideWhenUsed="0" w:defQFormat="0" w:count="371">
+  <w:latentStyles w:defLockedState="0" w:defUIPriority="99" w:defSemiHidden="0" w:defUnhideWhenUsed="0" w:defQFormat="0" w:count="374">
     <w:lsdException w:name="Normal" w:uiPriority="0" w:qFormat="1"/>
     <w:lsdException w:name="heading 1" w:uiPriority="9" w:qFormat="1"/>
     <w:lsdException w:name="heading 2" w:semiHidden="1" w:uiPriority="9" w:unhideWhenUsed="1" w:qFormat="1"/>
@@ -622,7 +637,6 @@
     <w:lsdException w:name="HTML Sample" w:semiHidden="1" w:unhideWhenUsed="1"/>
     <w:lsdException w:name="HTML Typewriter" w:semiHidden="1" w:unhideWhenUsed="1"/>
     <w:lsdException w:name="HTML Variable" w:semiHidden="1" w:unhideWhenUsed="1"/>
-    <w:lsdException w:name="Normal Table" w:semiHidden="1" w:unhideWhenUsed="1"/>
     <w:lsdException w:name="annotation subject" w:semiHidden="1" w:unhideWhenUsed="1"/>
     <w:lsdException w:name="No List" w:semiHidden="1" w:unhideWhenUsed="1"/>
     <w:lsdException w:name="Outline List 1" w:semiHidden="1" w:unhideWhenUsed="1"/>
@@ -667,7 +681,6 @@
     <w:lsdException w:name="Table Professional" w:semiHidden="1" w:unhideWhenUsed="1"/>
     <w:lsdException w:name="Table Subtle 1" w:semiHidden="1" w:unhideWhenUsed="1"/>
     <w:lsdException w:name="Table Subtle 2" w:semiHidden="1" w:unhideWhenUsed="1"/>
-    <w:lsdException w:name="Table Web 1" w:semiHidden="1" w:unhideWhenUsed="1"/>
     <w:lsdException w:name="Table Web 2" w:semiHidden="1" w:unhideWhenUsed="1"/>
     <w:lsdException w:name="Table Web 3" w:semiHidden="1" w:unhideWhenUsed="1"/>
     <w:lsdException w:name="Balloon Text" w:semiHidden="1" w:unhideWhenUsed="1"/>
@@ -888,6 +901,9 @@
     <w:lsdException w:name="List Table 5 Dark Accent 6" w:uiPriority="50"/>
     <w:lsdException w:name="List Table 6 Colorful Accent 6" w:uiPriority="51"/>
     <w:lsdException w:name="List Table 7 Colorful Accent 6" w:uiPriority="52"/>
+    <w:lsdException w:name="Mention" w:semiHidden="1" w:unhideWhenUsed="1"/>
+    <w:lsdException w:name="Smart Hyperlink" w:semiHidden="1" w:unhideWhenUsed="1"/>
+    <w:lsdException w:name="Hashtag" w:semiHidden="1" w:unhideWhenUsed="1"/>
   </w:latentStyles>
   <w:style w:type="paragraph" w:default="1" w:styleId="Normal">
     <w:name w:val="Normal"/>

</xml_diff>